<commit_message>
feature: create system front end framework
</commit_message>
<xml_diff>
--- a/docs/ESS迭代一概设.docx
+++ b/docs/ESS迭代一概设.docx
@@ -6,6 +6,16 @@
       <w:pPr>
         <w:jc w:val="left"/>
         <w:rPr>
+          <w:rFonts w:eastAsiaTheme="minorHAnsi" w:hint="eastAsia"/>
+          <w:color w:val="2D73B3"/>
+          <w:sz w:val="44"/>
+        </w:rPr>
+      </w:pPr>
+    </w:p>
+    <w:p>
+      <w:pPr>
+        <w:jc w:val="left"/>
+        <w:rPr>
           <w:rFonts w:eastAsiaTheme="minorHAnsi"/>
           <w:color w:val="2D73B3"/>
           <w:sz w:val="44"/>
@@ -77,16 +87,6 @@
         <w:jc w:val="left"/>
         <w:rPr>
           <w:rFonts w:eastAsiaTheme="minorHAnsi"/>
-          <w:color w:val="2D73B3"/>
-          <w:sz w:val="44"/>
-        </w:rPr>
-      </w:pPr>
-    </w:p>
-    <w:p>
-      <w:pPr>
-        <w:jc w:val="left"/>
-        <w:rPr>
-          <w:rFonts w:eastAsiaTheme="minorHAnsi" w:hint="eastAsia"/>
           <w:color w:val="2D73B3"/>
           <w:sz w:val="44"/>
         </w:rPr>
@@ -119,22 +119,6 @@
     <w:p/>
     <w:p/>
     <w:p/>
-    <w:p>
-      <w:pPr>
-        <w:rPr>
-          <w:rFonts w:hint="eastAsia"/>
-        </w:rPr>
-      </w:pPr>
-    </w:p>
-    <w:p/>
-    <w:p/>
-    <w:p>
-      <w:pPr>
-        <w:rPr>
-          <w:rFonts w:hint="eastAsia"/>
-        </w:rPr>
-      </w:pPr>
-    </w:p>
     <w:p/>
     <w:p/>
     <w:p/>
@@ -142,13 +126,11 @@
     <w:p/>
     <w:p/>
     <w:p/>
-    <w:p>
-      <w:pPr>
-        <w:rPr>
-          <w:rFonts w:hint="eastAsia"/>
-        </w:rPr>
-      </w:pPr>
-    </w:p>
+    <w:p/>
+    <w:p/>
+    <w:p/>
+    <w:p/>
+    <w:p/>
     <w:tbl>
       <w:tblPr>
         <w:tblStyle w:val="a3"/>
@@ -170,11 +152,6 @@
             <w:tcW w:w="988" w:type="dxa"/>
           </w:tcPr>
           <w:p>
-            <w:pPr>
-              <w:rPr>
-                <w:rFonts w:hint="eastAsia"/>
-              </w:rPr>
-            </w:pPr>
             <w:r>
               <w:rPr>
                 <w:rFonts w:hint="eastAsia"/>
@@ -188,11 +165,6 @@
             <w:tcW w:w="3160" w:type="dxa"/>
           </w:tcPr>
           <w:p>
-            <w:pPr>
-              <w:rPr>
-                <w:rFonts w:hint="eastAsia"/>
-              </w:rPr>
-            </w:pPr>
             <w:r>
               <w:rPr>
                 <w:rFonts w:hint="eastAsia"/>
@@ -214,11 +186,6 @@
             <w:tcW w:w="1092" w:type="dxa"/>
           </w:tcPr>
           <w:p>
-            <w:pPr>
-              <w:rPr>
-                <w:rFonts w:hint="eastAsia"/>
-              </w:rPr>
-            </w:pPr>
             <w:r>
               <w:rPr>
                 <w:rFonts w:hint="eastAsia"/>
@@ -232,11 +199,6 @@
             <w:tcW w:w="3056" w:type="dxa"/>
           </w:tcPr>
           <w:p>
-            <w:pPr>
-              <w:rPr>
-                <w:rFonts w:hint="eastAsia"/>
-              </w:rPr>
-            </w:pPr>
             <w:r>
               <w:rPr>
                 <w:rFonts w:hint="eastAsia"/>
@@ -258,11 +220,6 @@
             <w:tcW w:w="988" w:type="dxa"/>
           </w:tcPr>
           <w:p>
-            <w:pPr>
-              <w:rPr>
-                <w:rFonts w:hint="eastAsia"/>
-              </w:rPr>
-            </w:pPr>
             <w:r>
               <w:rPr>
                 <w:rFonts w:hint="eastAsia"/>
@@ -276,11 +233,6 @@
             <w:tcW w:w="3160" w:type="dxa"/>
           </w:tcPr>
           <w:p>
-            <w:pPr>
-              <w:rPr>
-                <w:rFonts w:hint="eastAsia"/>
-              </w:rPr>
-            </w:pPr>
             <w:r>
               <w:rPr>
                 <w:rFonts w:hint="eastAsia"/>
@@ -294,11 +246,6 @@
             <w:tcW w:w="1092" w:type="dxa"/>
           </w:tcPr>
           <w:p>
-            <w:pPr>
-              <w:rPr>
-                <w:rFonts w:hint="eastAsia"/>
-              </w:rPr>
-            </w:pPr>
             <w:r>
               <w:rPr>
                 <w:rFonts w:hint="eastAsia"/>
@@ -312,11 +259,6 @@
             <w:tcW w:w="3056" w:type="dxa"/>
           </w:tcPr>
           <w:p>
-            <w:pPr>
-              <w:rPr>
-                <w:rFonts w:hint="eastAsia"/>
-              </w:rPr>
-            </w:pPr>
             <w:r>
               <w:t>2017年10月16日</w:t>
             </w:r>
@@ -429,9 +371,6 @@
           <w:numId w:val="5"/>
         </w:numPr>
         <w:ind w:firstLineChars="0"/>
-        <w:rPr>
-          <w:rFonts w:hint="eastAsia"/>
-        </w:rPr>
       </w:pPr>
       <w:r>
         <w:rPr>
@@ -572,11 +511,6 @@
             </w:r>
           </w:p>
           <w:p>
-            <w:pPr>
-              <w:rPr>
-                <w:rFonts w:hint="eastAsia"/>
-              </w:rPr>
-            </w:pPr>
             <w:r>
               <w:t xml:space="preserve">  result</w:t>
             </w:r>
@@ -611,11 +545,6 @@
             </w:r>
           </w:p>
           <w:p>
-            <w:pPr>
-              <w:rPr>
-                <w:rFonts w:hint="eastAsia"/>
-              </w:rPr>
-            </w:pPr>
             <w:r>
               <w:t xml:space="preserve">  message</w:t>
             </w:r>
@@ -657,11 +586,6 @@
             </w:r>
           </w:p>
           <w:p>
-            <w:pPr>
-              <w:rPr>
-                <w:rFonts w:hint="eastAsia"/>
-              </w:rPr>
-            </w:pPr>
             <w:r>
               <w:t xml:space="preserve">  object</w:t>
             </w:r>
@@ -700,11 +624,6 @@
             </w:r>
           </w:p>
           <w:p>
-            <w:pPr>
-              <w:rPr>
-                <w:rFonts w:hint="eastAsia"/>
-              </w:rPr>
-            </w:pPr>
             <w:r>
               <w:t>}</w:t>
             </w:r>
@@ -881,8 +800,8 @@
           <w:rFonts w:ascii="微软雅黑" w:hAnsi="微软雅黑"/>
         </w:rPr>
       </w:pPr>
-      <w:bookmarkStart w:id="3" w:name="_Toc529605299"/>
-      <w:bookmarkStart w:id="4" w:name="_Toc489258411"/>
+      <w:bookmarkStart w:id="3" w:name="_Toc489258411"/>
+      <w:bookmarkStart w:id="4" w:name="_Toc529605299"/>
       <w:r>
         <w:rPr>
           <w:rFonts w:ascii="微软雅黑" w:hAnsi="微软雅黑" w:hint="eastAsia"/>
@@ -895,7 +814,7 @@
         </w:rPr>
         <w:t>体系</w:t>
       </w:r>
-      <w:bookmarkEnd w:id="4"/>
+      <w:bookmarkEnd w:id="3"/>
     </w:p>
     <w:p>
       <w:r>
@@ -929,11 +848,6 @@
       </w:r>
     </w:p>
     <w:p>
-      <w:pPr>
-        <w:rPr>
-          <w:rFonts w:hint="eastAsia"/>
-        </w:rPr>
-      </w:pPr>
       <w:r>
         <w:rPr>
           <w:rFonts w:hint="eastAsia"/>
@@ -971,11 +885,6 @@
       </w:r>
     </w:p>
     <w:p>
-      <w:pPr>
-        <w:rPr>
-          <w:rFonts w:hint="eastAsia"/>
-        </w:rPr>
-      </w:pPr>
       <w:r>
         <w:rPr>
           <w:rFonts w:hint="eastAsia"/>
@@ -1012,11 +921,6 @@
       </w:r>
     </w:p>
     <w:p>
-      <w:pPr>
-        <w:rPr>
-          <w:rFonts w:hint="eastAsia"/>
-        </w:rPr>
-      </w:pPr>
       <w:r>
         <w:rPr>
           <w:rFonts w:hint="eastAsia"/>
@@ -1075,7 +979,6 @@
     <w:p>
       <w:pPr>
         <w:rPr>
-          <w:rFonts w:hint="eastAsia"/>
           <w:szCs w:val="21"/>
         </w:rPr>
       </w:pPr>
@@ -1151,11 +1054,6 @@
       </w:r>
     </w:p>
     <w:p>
-      <w:pPr>
-        <w:rPr>
-          <w:rFonts w:hint="eastAsia"/>
-        </w:rPr>
-      </w:pPr>
       <w:r>
         <w:rPr>
           <w:rFonts w:hint="eastAsia"/>
@@ -1192,11 +1090,6 @@
       </w:r>
     </w:p>
     <w:p>
-      <w:pPr>
-        <w:rPr>
-          <w:rFonts w:hint="eastAsia"/>
-        </w:rPr>
-      </w:pPr>
       <w:r>
         <w:rPr>
           <w:rFonts w:hint="eastAsia"/>
@@ -1236,7 +1129,7 @@
       <w:bookmarkStart w:id="5" w:name="_Toc383967749"/>
       <w:bookmarkStart w:id="6" w:name="_Toc254682597"/>
       <w:bookmarkStart w:id="7" w:name="_Toc489258414"/>
-      <w:bookmarkEnd w:id="3"/>
+      <w:bookmarkEnd w:id="4"/>
       <w:r>
         <w:rPr>
           <w:rFonts w:ascii="微软雅黑" w:hAnsi="微软雅黑" w:hint="eastAsia"/>
@@ -1273,7 +1166,7 @@
         <w:ind w:firstLineChars="0"/>
         <w:outlineLvl w:val="1"/>
         <w:rPr>
-          <w:rFonts w:ascii="微软雅黑" w:eastAsia="微软雅黑" w:hAnsi="微软雅黑" w:cs="Times New Roman" w:hint="eastAsia"/>
+          <w:rFonts w:ascii="微软雅黑" w:eastAsia="微软雅黑" w:hAnsi="微软雅黑" w:cs="Times New Roman"/>
           <w:b/>
           <w:vanish/>
           <w:kern w:val="0"/>
@@ -1296,7 +1189,7 @@
         <w:ind w:firstLineChars="0"/>
         <w:outlineLvl w:val="1"/>
         <w:rPr>
-          <w:rFonts w:ascii="微软雅黑" w:eastAsia="微软雅黑" w:hAnsi="微软雅黑" w:cs="Times New Roman" w:hint="eastAsia"/>
+          <w:rFonts w:ascii="微软雅黑" w:eastAsia="微软雅黑" w:hAnsi="微软雅黑" w:cs="Times New Roman"/>
           <w:b/>
           <w:vanish/>
           <w:kern w:val="0"/>
@@ -1476,18 +1369,10 @@
               <w:t>，</w:t>
             </w:r>
             <w:r>
-              <w:t>包括教师和学生</w:t>
-            </w:r>
-            <w:r>
-              <w:t>'</w:t>
-            </w:r>
-          </w:p>
-          <w:p>
-            <w:pPr>
-              <w:rPr>
-                <w:rFonts w:hint="eastAsia"/>
-              </w:rPr>
-            </w:pPr>
+              <w:t>包括教师和学生'</w:t>
+            </w:r>
+          </w:p>
+          <w:p>
             <w:r>
               <w:t xml:space="preserve">  DEFAULT CHARSET utf8;</w:t>
             </w:r>
@@ -1604,11 +1489,6 @@
       </w:r>
     </w:p>
     <w:p>
-      <w:pPr>
-        <w:rPr>
-          <w:rFonts w:hint="eastAsia"/>
-        </w:rPr>
-      </w:pPr>
       <w:r>
         <w:rPr>
           <w:rFonts w:hint="eastAsia"/>
@@ -1628,13 +1508,7 @@
         <w:t>）</w:t>
       </w:r>
     </w:p>
-    <w:p>
-      <w:pPr>
-        <w:rPr>
-          <w:rFonts w:hint="eastAsia"/>
-        </w:rPr>
-      </w:pPr>
-    </w:p>
+    <w:p/>
     <w:p>
       <w:r>
         <w:rPr>
@@ -1647,11 +1521,6 @@
       </w:r>
     </w:p>
     <w:p>
-      <w:pPr>
-        <w:rPr>
-          <w:rFonts w:hint="eastAsia"/>
-        </w:rPr>
-      </w:pPr>
       <w:proofErr w:type="spellStart"/>
       <w:r>
         <w:rPr>
@@ -1671,11 +1540,6 @@
       </w:r>
     </w:p>
     <w:p>
-      <w:pPr>
-        <w:rPr>
-          <w:rFonts w:hint="eastAsia"/>
-        </w:rPr>
-      </w:pPr>
       <w:r>
         <w:rPr>
           <w:rFonts w:hint="eastAsia"/>
@@ -1717,11 +1581,6 @@
       </w:r>
     </w:p>
     <w:p>
-      <w:pPr>
-        <w:rPr>
-          <w:rFonts w:hint="eastAsia"/>
-        </w:rPr>
-      </w:pPr>
       <w:proofErr w:type="spellStart"/>
       <w:r>
         <w:rPr>
@@ -1741,6 +1600,72 @@
           <w:rFonts w:hint="eastAsia"/>
         </w:rPr>
         <w:t>/logout</w:t>
+      </w:r>
+    </w:p>
+    <w:p/>
+    <w:p>
+      <w:r>
+        <w:rPr>
+          <w:rFonts w:hint="eastAsia"/>
+        </w:rPr>
+        <w:t>判断</w:t>
+      </w:r>
+      <w:r>
+        <w:t>是</w:t>
+      </w:r>
+      <w:bookmarkStart w:id="8" w:name="_GoBack"/>
+      <w:bookmarkEnd w:id="8"/>
+      <w:r>
+        <w:t>否登录</w:t>
+      </w:r>
+      <w:r>
+        <w:rPr>
+          <w:rFonts w:hint="eastAsia"/>
+        </w:rPr>
+        <w:t>：</w:t>
+      </w:r>
+    </w:p>
+    <w:p>
+      <w:proofErr w:type="spellStart"/>
+      <w:r>
+        <w:rPr>
+          <w:rFonts w:hint="eastAsia"/>
+        </w:rPr>
+        <w:t>url</w:t>
+      </w:r>
+      <w:proofErr w:type="spellEnd"/>
+      <w:r>
+        <w:t>：/</w:t>
+      </w:r>
+      <w:proofErr w:type="spellStart"/>
+      <w:r>
+        <w:t>isLogin</w:t>
+      </w:r>
+      <w:proofErr w:type="spellEnd"/>
+    </w:p>
+    <w:p>
+      <w:pPr>
+        <w:rPr>
+          <w:rFonts w:hint="eastAsia"/>
+        </w:rPr>
+      </w:pPr>
+      <w:r>
+        <w:rPr>
+          <w:rFonts w:hint="eastAsia"/>
+        </w:rPr>
+        <w:t>返回值：name</w:t>
+      </w:r>
+      <w:r>
+        <w:t>、</w:t>
+      </w:r>
+      <w:r>
+        <w:rPr>
+          <w:rFonts w:hint="eastAsia"/>
+        </w:rPr>
+        <w:t>em</w:t>
+      </w:r>
+      <w:r>
+        <w:t>ail、role</w:t>
       </w:r>
     </w:p>
     <w:p>
@@ -1941,11 +1866,6 @@
             </w:r>
           </w:p>
           <w:p>
-            <w:pPr>
-              <w:rPr>
-                <w:rFonts w:hint="eastAsia"/>
-              </w:rPr>
-            </w:pPr>
             <w:r>
               <w:t xml:space="preserve">  DEFAULT CHARSET utf8;</w:t>
             </w:r>
@@ -1953,13 +1873,7 @@
         </w:tc>
       </w:tr>
     </w:tbl>
-    <w:p>
-      <w:pPr>
-        <w:rPr>
-          <w:rFonts w:hint="eastAsia"/>
-        </w:rPr>
-      </w:pPr>
-    </w:p>
+    <w:p/>
     <w:tbl>
       <w:tblPr>
         <w:tblStyle w:val="a3"/>
@@ -1989,6 +1903,7 @@
           </w:p>
           <w:p>
             <w:r>
+              <w:lastRenderedPageBreak/>
               <w:t xml:space="preserve">  user   INT     NOT NULL,</w:t>
             </w:r>
           </w:p>
@@ -2009,7 +1924,6 @@
           </w:p>
           <w:p>
             <w:r>
-              <w:lastRenderedPageBreak/>
               <w:t>)</w:t>
             </w:r>
           </w:p>
@@ -2019,11 +1933,6 @@
             </w:r>
           </w:p>
           <w:p>
-            <w:pPr>
-              <w:rPr>
-                <w:rFonts w:hint="eastAsia"/>
-              </w:rPr>
-            </w:pPr>
             <w:r>
               <w:t xml:space="preserve">  DEFAULT CHARSET utf8;</w:t>
             </w:r>
@@ -2092,11 +2001,6 @@
       </w:r>
     </w:p>
     <w:p>
-      <w:pPr>
-        <w:rPr>
-          <w:rFonts w:hint="eastAsia"/>
-        </w:rPr>
-      </w:pPr>
       <w:r>
         <w:rPr>
           <w:rFonts w:hint="eastAsia"/>
@@ -2166,11 +2070,6 @@
       </w:r>
     </w:p>
     <w:p>
-      <w:pPr>
-        <w:rPr>
-          <w:rFonts w:hint="eastAsia"/>
-        </w:rPr>
-      </w:pPr>
       <w:r>
         <w:rPr>
           <w:rFonts w:hint="eastAsia"/>
@@ -2318,11 +2217,6 @@
     </w:p>
     <w:p/>
     <w:p>
-      <w:pPr>
-        <w:rPr>
-          <w:rFonts w:hint="eastAsia"/>
-        </w:rPr>
-      </w:pPr>
       <w:r>
         <w:rPr>
           <w:rFonts w:hint="eastAsia"/>
@@ -2444,9 +2338,6 @@
     <w:p>
       <w:pPr>
         <w:ind w:firstLineChars="300" w:firstLine="630"/>
-        <w:rPr>
-          <w:rFonts w:hint="eastAsia"/>
-        </w:rPr>
       </w:pPr>
       <w:r>
         <w:rPr>
@@ -2486,11 +2377,6 @@
       </w:r>
     </w:p>
     <w:p>
-      <w:pPr>
-        <w:rPr>
-          <w:rFonts w:hint="eastAsia"/>
-        </w:rPr>
-      </w:pPr>
       <w:r>
         <w:rPr>
           <w:rFonts w:hint="eastAsia"/>
@@ -2552,11 +2438,6 @@
       </w:r>
     </w:p>
     <w:p>
-      <w:pPr>
-        <w:rPr>
-          <w:rFonts w:hint="eastAsia"/>
-        </w:rPr>
-      </w:pPr>
       <w:proofErr w:type="spellStart"/>
       <w:r>
         <w:rPr>
@@ -2581,11 +2462,6 @@
       <w:proofErr w:type="gramEnd"/>
     </w:p>
     <w:p>
-      <w:pPr>
-        <w:rPr>
-          <w:rFonts w:hint="eastAsia"/>
-        </w:rPr>
-      </w:pPr>
       <w:r>
         <w:rPr>
           <w:rFonts w:hint="eastAsia"/>
@@ -2642,11 +2518,6 @@
       </w:r>
     </w:p>
     <w:p>
-      <w:pPr>
-        <w:rPr>
-          <w:rFonts w:hint="eastAsia"/>
-        </w:rPr>
-      </w:pPr>
       <w:r>
         <w:rPr>
           <w:rFonts w:hint="eastAsia"/>
@@ -2656,8 +2527,6 @@
       <w:r>
         <w:t>之前项目</w:t>
       </w:r>
-      <w:bookmarkStart w:id="8" w:name="_GoBack"/>
-      <w:bookmarkEnd w:id="8"/>
     </w:p>
     <w:sectPr>
       <w:headerReference w:type="default" r:id="rId7"/>
@@ -2700,6 +2569,7 @@
         <w:docPartUnique/>
       </w:docPartObj>
     </w:sdtPr>
+    <w:sdtEndPr/>
     <w:sdtContent>
       <w:sdt>
         <w:sdtPr>
@@ -2709,14 +2579,12 @@
             <w:docPartUnique/>
           </w:docPartObj>
         </w:sdtPr>
+        <w:sdtEndPr/>
         <w:sdtContent>
           <w:p>
             <w:pPr>
               <w:pStyle w:val="a6"/>
               <w:jc w:val="center"/>
-              <w:rPr>
-                <w:rFonts w:hint="eastAsia"/>
-              </w:rPr>
             </w:pPr>
             <w:r>
               <w:rPr>
@@ -2770,13 +2638,7 @@
               <w:rPr>
                 <w:lang w:val="zh-CN"/>
               </w:rPr>
-              <w:t xml:space="preserve"> </w:t>
-            </w:r>
-            <w:r>
-              <w:rPr>
-                <w:lang w:val="zh-CN"/>
-              </w:rPr>
-              <w:t xml:space="preserve">/ </w:t>
+              <w:t xml:space="preserve"> / </w:t>
             </w:r>
             <w:r>
               <w:rPr>
@@ -2852,9 +2714,6 @@
   <w:p>
     <w:pPr>
       <w:pStyle w:val="a4"/>
-      <w:rPr>
-        <w:rFonts w:hint="eastAsia"/>
-      </w:rPr>
     </w:pPr>
     <w:r>
       <w:t>ESS</w:t>
@@ -3987,7 +3846,7 @@
     <w:name w:val="heading 1"/>
     <w:basedOn w:val="a"/>
     <w:next w:val="a"/>
-    <w:link w:val="1Char"/>
+    <w:link w:val="11"/>
     <w:qFormat/>
     <w:rsid w:val="008E689B"/>
     <w:pPr>
@@ -4008,7 +3867,7 @@
     <w:name w:val="heading 2"/>
     <w:basedOn w:val="a"/>
     <w:next w:val="a"/>
-    <w:link w:val="2Char"/>
+    <w:link w:val="21"/>
     <w:qFormat/>
     <w:rsid w:val="008E689B"/>
     <w:pPr>
@@ -4028,6 +3887,7 @@
   <w:style w:type="character" w:default="1" w:styleId="a0">
     <w:name w:val="Default Paragraph Font"/>
     <w:uiPriority w:val="1"/>
+    <w:semiHidden/>
     <w:unhideWhenUsed/>
   </w:style>
   <w:style w:type="table" w:default="1" w:styleId="a1">
@@ -4053,14 +3913,14 @@
   </w:style>
   <w:style w:type="character" w:customStyle="1" w:styleId="Char2">
     <w:name w:val="正文缩进 Char2"/>
-    <w:link w:val="NormalIndent"/>
+    <w:link w:val="10"/>
     <w:rsid w:val="00976A4E"/>
     <w:rPr>
       <w:rFonts w:ascii="Times New Roman" w:eastAsia="宋体" w:hAnsi="Times New Roman"/>
     </w:rPr>
   </w:style>
-  <w:style w:type="paragraph" w:customStyle="1" w:styleId="NormalIndent">
-    <w:name w:val="Normal Indent"/>
+  <w:style w:type="paragraph" w:customStyle="1" w:styleId="10">
+    <w:name w:val="正文缩进1"/>
     <w:basedOn w:val="a"/>
     <w:link w:val="Char2"/>
     <w:rsid w:val="00976A4E"/>
@@ -4154,7 +4014,7 @@
       <w:szCs w:val="18"/>
     </w:rPr>
   </w:style>
-  <w:style w:type="character" w:customStyle="1" w:styleId="10">
+  <w:style w:type="character" w:customStyle="1" w:styleId="12">
     <w:name w:val="标题 1 字符"/>
     <w:basedOn w:val="a0"/>
     <w:uiPriority w:val="9"/>
@@ -4181,8 +4041,8 @@
       <w:szCs w:val="32"/>
     </w:rPr>
   </w:style>
-  <w:style w:type="character" w:customStyle="1" w:styleId="2Char">
-    <w:name w:val="标题 2 Char"/>
+  <w:style w:type="character" w:customStyle="1" w:styleId="21">
+    <w:name w:val="标题 2 字符1"/>
     <w:link w:val="2"/>
     <w:rsid w:val="008E689B"/>
     <w:rPr>
@@ -4193,8 +4053,8 @@
       <w:szCs w:val="20"/>
     </w:rPr>
   </w:style>
-  <w:style w:type="character" w:customStyle="1" w:styleId="1Char">
-    <w:name w:val="标题 1 Char"/>
+  <w:style w:type="character" w:customStyle="1" w:styleId="11">
+    <w:name w:val="标题 1 字符1"/>
     <w:link w:val="1"/>
     <w:rsid w:val="008E689B"/>
     <w:rPr>
@@ -4217,585 +4077,6 @@
     </w:pPr>
   </w:style>
 </w:styles>
-</file>
-
-<file path=word/glossary/document.xml><?xml version="1.0" encoding="utf-8"?>
-<w:glossaryDocument xmlns:wpc="http://schemas.microsoft.com/office/word/2010/wordprocessingCanvas" xmlns:cx="http://schemas.microsoft.com/office/drawing/2014/chartex" xmlns:cx1="http://schemas.microsoft.com/office/drawing/2015/9/8/chartex" xmlns:cx2="http://schemas.microsoft.com/office/drawing/2015/10/21/chartex" xmlns:cx3="http://schemas.microsoft.com/office/drawing/2016/5/9/chartex" xmlns:cx4="http://schemas.microsoft.com/office/drawing/2016/5/10/chartex" xmlns:cx5="http://schemas.microsoft.com/office/drawing/2016/5/11/chartex" xmlns:cx6="http://schemas.microsoft.com/office/drawing/2016/5/12/chartex" xmlns:cx7="http://schemas.microsoft.com/office/drawing/2016/5/13/chartex" xmlns:cx8="http://schemas.microsoft.com/office/drawing/2016/5/14/chartex" xmlns:mc="http://schemas.openxmlformats.org/markup-compatibility/2006" xmlns:aink="http://schemas.microsoft.com/office/drawing/2016/ink" xmlns:am3d="http://schemas.microsoft.com/office/drawing/2017/model3d" xmlns:o="urn:schemas-microsoft-com:office:office" xmlns:r="http://schemas.openxmlformats.org/officeDocument/2006/relationships" xmlns:m="http://schemas.openxmlformats.org/officeDocument/2006/math" xmlns:v="urn:schemas-microsoft-com:vml" xmlns:wp14="http://schemas.microsoft.com/office/word/2010/wordprocessingDrawing" xmlns:wp="http://schemas.openxmlformats.org/drawingml/2006/wordprocessingDrawing" xmlns:w10="urn:schemas-microsoft-com:office:word" xmlns:w="http://schemas.openxmlformats.org/wordprocessingml/2006/main" xmlns:w14="http://schemas.microsoft.com/office/word/2010/wordml" xmlns:w15="http://schemas.microsoft.com/office/word/2012/wordml" xmlns:w16cid="http://schemas.microsoft.com/office/word/2016/wordml/cid" xmlns:w16se="http://schemas.microsoft.com/office/word/2015/wordml/symex" xmlns:wpg="http://schemas.microsoft.com/office/word/2010/wordprocessingGroup" xmlns:wpi="http://schemas.microsoft.com/office/word/2010/wordprocessingInk" xmlns:wne="http://schemas.microsoft.com/office/word/2006/wordml" xmlns:wps="http://schemas.microsoft.com/office/word/2010/wordprocessingShape" mc:Ignorable="w14 w15 w16se w16cid wp14"/>
-</file>
-
-<file path=word/glossary/fontTable.xml><?xml version="1.0" encoding="utf-8"?>
-<w:fonts xmlns:mc="http://schemas.openxmlformats.org/markup-compatibility/2006" xmlns:r="http://schemas.openxmlformats.org/officeDocument/2006/relationships" xmlns:w="http://schemas.openxmlformats.org/wordprocessingml/2006/main" xmlns:w14="http://schemas.microsoft.com/office/word/2010/wordml" xmlns:w15="http://schemas.microsoft.com/office/word/2012/wordml" xmlns:w16cid="http://schemas.microsoft.com/office/word/2016/wordml/cid" xmlns:w16se="http://schemas.microsoft.com/office/word/2015/wordml/symex" mc:Ignorable="w14 w15 w16se w16cid">
-  <w:font w:name="Wingdings">
-    <w:panose1 w:val="05000000000000000000"/>
-    <w:charset w:val="02"/>
-    <w:family w:val="auto"/>
-    <w:pitch w:val="variable"/>
-    <w:sig w:usb0="00000000" w:usb1="10000000" w:usb2="00000000" w:usb3="00000000" w:csb0="80000000" w:csb1="00000000"/>
-  </w:font>
-  <w:font w:name="Times New Roman">
-    <w:panose1 w:val="02020603050405020304"/>
-    <w:charset w:val="00"/>
-    <w:family w:val="roman"/>
-    <w:pitch w:val="variable"/>
-    <w:sig w:usb0="E0002AFF" w:usb1="C0007841" w:usb2="00000009" w:usb3="00000000" w:csb0="000001FF" w:csb1="00000000"/>
-  </w:font>
-  <w:font w:name="等线">
-    <w:altName w:val="DengXian"/>
-    <w:panose1 w:val="02010600030101010101"/>
-    <w:charset w:val="86"/>
-    <w:family w:val="auto"/>
-    <w:pitch w:val="variable"/>
-    <w:sig w:usb0="A00002BF" w:usb1="38CF7CFA" w:usb2="00000016" w:usb3="00000000" w:csb0="0004000F" w:csb1="00000000"/>
-  </w:font>
-  <w:font w:name="Arial Unicode MS">
-    <w:altName w:val="Arial"/>
-    <w:panose1 w:val="020B0604020202020204"/>
-    <w:charset w:val="00"/>
-    <w:family w:val="roman"/>
-    <w:pitch w:val="variable"/>
-    <w:sig w:usb0="00000003" w:usb1="00000000" w:usb2="00000000" w:usb3="00000000" w:csb0="00000001" w:csb1="00000000"/>
-  </w:font>
-  <w:font w:name="微软雅黑">
-    <w:panose1 w:val="020B0503020204020204"/>
-    <w:charset w:val="86"/>
-    <w:family w:val="swiss"/>
-    <w:pitch w:val="variable"/>
-    <w:sig w:usb0="80000287" w:usb1="280F3C52" w:usb2="00000016" w:usb3="00000000" w:csb0="0004001F" w:csb1="00000000"/>
-  </w:font>
-  <w:font w:name="宋体">
-    <w:altName w:val="SimSun"/>
-    <w:panose1 w:val="02010600030101010101"/>
-    <w:charset w:val="86"/>
-    <w:family w:val="auto"/>
-    <w:pitch w:val="variable"/>
-    <w:sig w:usb0="00000003" w:usb1="288F0000" w:usb2="00000016" w:usb3="00000000" w:csb0="00040001" w:csb1="00000000"/>
-  </w:font>
-  <w:font w:name="等线 Light">
-    <w:panose1 w:val="02010600030101010101"/>
-    <w:charset w:val="86"/>
-    <w:family w:val="auto"/>
-    <w:pitch w:val="variable"/>
-    <w:sig w:usb0="A00002BF" w:usb1="38CF7CFA" w:usb2="00000016" w:usb3="00000000" w:csb0="0004000F" w:csb1="00000000"/>
-  </w:font>
-</w:fonts>
-</file>
-
-<file path=word/glossary/settings.xml><?xml version="1.0" encoding="utf-8"?>
-<w:settings xmlns:mc="http://schemas.openxmlformats.org/markup-compatibility/2006" xmlns:o="urn:schemas-microsoft-com:office:office" xmlns:r="http://schemas.openxmlformats.org/officeDocument/2006/relationships" xmlns:m="http://schemas.openxmlformats.org/officeDocument/2006/math" xmlns:v="urn:schemas-microsoft-com:vml" xmlns:w10="urn:schemas-microsoft-com:office:word" xmlns:w="http://schemas.openxmlformats.org/wordprocessingml/2006/main" xmlns:w14="http://schemas.microsoft.com/office/word/2010/wordml" xmlns:w15="http://schemas.microsoft.com/office/word/2012/wordml" xmlns:w16cid="http://schemas.microsoft.com/office/word/2016/wordml/cid" xmlns:w16se="http://schemas.microsoft.com/office/word/2015/wordml/symex" xmlns:sl="http://schemas.openxmlformats.org/schemaLibrary/2006/main" mc:Ignorable="w14 w15 w16se w16cid">
-  <w:view w:val="normal"/>
-  <w:bordersDoNotSurroundHeader/>
-  <w:bordersDoNotSurroundFooter/>
-  <w:defaultTabStop w:val="420"/>
-  <w:drawingGridVerticalSpacing w:val="156"/>
-  <w:displayHorizontalDrawingGridEvery w:val="0"/>
-  <w:displayVerticalDrawingGridEvery w:val="2"/>
-  <w:characterSpacingControl w:val="compressPunctuation"/>
-  <w:compat>
-    <w:spaceForUL/>
-    <w:balanceSingleByteDoubleByteWidth/>
-    <w:doNotLeaveBackslashAlone/>
-    <w:ulTrailSpace/>
-    <w:doNotExpandShiftReturn/>
-    <w:adjustLineHeightInTable/>
-    <w:useFELayout/>
-    <w:compatSetting w:name="compatibilityMode" w:uri="http://schemas.microsoft.com/office/word" w:val="15"/>
-    <w:compatSetting w:name="overrideTableStyleFontSizeAndJustification" w:uri="http://schemas.microsoft.com/office/word" w:val="1"/>
-    <w:compatSetting w:name="enableOpenTypeFeatures" w:uri="http://schemas.microsoft.com/office/word" w:val="1"/>
-    <w:compatSetting w:name="doNotFlipMirrorIndents" w:uri="http://schemas.microsoft.com/office/word" w:val="1"/>
-    <w:compatSetting w:name="differentiateMultirowTableHeaders" w:uri="http://schemas.microsoft.com/office/word" w:val="1"/>
-  </w:compat>
-  <w:rsids>
-    <w:rsidRoot w:val="00F8526E"/>
-    <w:rsid w:val="00205920"/>
-    <w:rsid w:val="00F8526E"/>
-  </w:rsids>
-  <m:mathPr>
-    <m:mathFont m:val="Cambria Math"/>
-    <m:brkBin m:val="before"/>
-    <m:brkBinSub m:val="--"/>
-    <m:smallFrac m:val="0"/>
-    <m:dispDef/>
-    <m:lMargin m:val="0"/>
-    <m:rMargin m:val="0"/>
-    <m:defJc m:val="centerGroup"/>
-    <m:wrapIndent m:val="1440"/>
-    <m:intLim m:val="subSup"/>
-    <m:naryLim m:val="undOvr"/>
-  </m:mathPr>
-  <w:themeFontLang w:val="en-US" w:eastAsia="zh-CN"/>
-  <w:clrSchemeMapping w:bg1="light1" w:t1="dark1" w:bg2="light2" w:t2="dark2" w:accent1="accent1" w:accent2="accent2" w:accent3="accent3" w:accent4="accent4" w:accent5="accent5" w:accent6="accent6" w:hyperlink="hyperlink" w:followedHyperlink="followedHyperlink"/>
-  <w:decimalSymbol w:val="."/>
-  <w:listSeparator w:val=","/>
-  <w15:chartTrackingRefBased/>
-</w:settings>
-</file>
-
-<file path=word/glossary/styles.xml><?xml version="1.0" encoding="utf-8"?>
-<w:styles xmlns:mc="http://schemas.openxmlformats.org/markup-compatibility/2006" xmlns:r="http://schemas.openxmlformats.org/officeDocument/2006/relationships" xmlns:w="http://schemas.openxmlformats.org/wordprocessingml/2006/main" xmlns:w14="http://schemas.microsoft.com/office/word/2010/wordml" xmlns:w15="http://schemas.microsoft.com/office/word/2012/wordml" xmlns:w16cid="http://schemas.microsoft.com/office/word/2016/wordml/cid" xmlns:w16se="http://schemas.microsoft.com/office/word/2015/wordml/symex" mc:Ignorable="w14 w15 w16se w16cid">
-  <w:docDefaults>
-    <w:rPrDefault>
-      <w:rPr>
-        <w:rFonts w:asciiTheme="minorHAnsi" w:eastAsiaTheme="minorEastAsia" w:hAnsiTheme="minorHAnsi" w:cstheme="minorBidi"/>
-        <w:kern w:val="2"/>
-        <w:sz w:val="21"/>
-        <w:szCs w:val="22"/>
-        <w:lang w:val="en-US" w:eastAsia="zh-CN" w:bidi="ar-SA"/>
-      </w:rPr>
-    </w:rPrDefault>
-    <w:pPrDefault/>
-  </w:docDefaults>
-  <w:latentStyles w:defLockedState="0" w:defUIPriority="99" w:defSemiHidden="0" w:defUnhideWhenUsed="0" w:defQFormat="0" w:count="375">
-    <w:lsdException w:name="Normal" w:uiPriority="0" w:qFormat="1"/>
-    <w:lsdException w:name="heading 1" w:uiPriority="9" w:qFormat="1"/>
-    <w:lsdException w:name="heading 2" w:semiHidden="1" w:uiPriority="9" w:unhideWhenUsed="1" w:qFormat="1"/>
-    <w:lsdException w:name="heading 3" w:semiHidden="1" w:uiPriority="9" w:unhideWhenUsed="1" w:qFormat="1"/>
-    <w:lsdException w:name="heading 4" w:semiHidden="1" w:uiPriority="9" w:unhideWhenUsed="1" w:qFormat="1"/>
-    <w:lsdException w:name="heading 5" w:semiHidden="1" w:uiPriority="9" w:unhideWhenUsed="1" w:qFormat="1"/>
-    <w:lsdException w:name="heading 6" w:semiHidden="1" w:uiPriority="9" w:unhideWhenUsed="1" w:qFormat="1"/>
-    <w:lsdException w:name="heading 7" w:semiHidden="1" w:uiPriority="9" w:unhideWhenUsed="1" w:qFormat="1"/>
-    <w:lsdException w:name="heading 8" w:semiHidden="1" w:uiPriority="9" w:unhideWhenUsed="1" w:qFormat="1"/>
-    <w:lsdException w:name="heading 9" w:semiHidden="1" w:uiPriority="9" w:unhideWhenUsed="1" w:qFormat="1"/>
-    <w:lsdException w:name="index 1" w:semiHidden="1" w:unhideWhenUsed="1"/>
-    <w:lsdException w:name="index 2" w:semiHidden="1" w:unhideWhenUsed="1"/>
-    <w:lsdException w:name="index 3" w:semiHidden="1" w:unhideWhenUsed="1"/>
-    <w:lsdException w:name="index 4" w:semiHidden="1" w:unhideWhenUsed="1"/>
-    <w:lsdException w:name="index 5" w:semiHidden="1" w:unhideWhenUsed="1"/>
-    <w:lsdException w:name="index 6" w:semiHidden="1" w:unhideWhenUsed="1"/>
-    <w:lsdException w:name="index 7" w:semiHidden="1" w:unhideWhenUsed="1"/>
-    <w:lsdException w:name="index 8" w:semiHidden="1" w:unhideWhenUsed="1"/>
-    <w:lsdException w:name="index 9" w:semiHidden="1" w:unhideWhenUsed="1"/>
-    <w:lsdException w:name="toc 1" w:semiHidden="1" w:uiPriority="39" w:unhideWhenUsed="1"/>
-    <w:lsdException w:name="toc 2" w:semiHidden="1" w:uiPriority="39" w:unhideWhenUsed="1"/>
-    <w:lsdException w:name="toc 3" w:semiHidden="1" w:uiPriority="39" w:unhideWhenUsed="1"/>
-    <w:lsdException w:name="toc 4" w:semiHidden="1" w:uiPriority="39" w:unhideWhenUsed="1"/>
-    <w:lsdException w:name="toc 5" w:semiHidden="1" w:uiPriority="39" w:unhideWhenUsed="1"/>
-    <w:lsdException w:name="toc 6" w:semiHidden="1" w:uiPriority="39" w:unhideWhenUsed="1"/>
-    <w:lsdException w:name="toc 7" w:semiHidden="1" w:uiPriority="39" w:unhideWhenUsed="1"/>
-    <w:lsdException w:name="toc 8" w:semiHidden="1" w:uiPriority="39" w:unhideWhenUsed="1"/>
-    <w:lsdException w:name="toc 9" w:semiHidden="1" w:uiPriority="39" w:unhideWhenUsed="1"/>
-    <w:lsdException w:name="Normal Indent" w:semiHidden="1" w:unhideWhenUsed="1"/>
-    <w:lsdException w:name="footnote text" w:semiHidden="1" w:unhideWhenUsed="1"/>
-    <w:lsdException w:name="annotation text" w:semiHidden="1" w:unhideWhenUsed="1"/>
-    <w:lsdException w:name="header" w:semiHidden="1" w:unhideWhenUsed="1"/>
-    <w:lsdException w:name="footer" w:semiHidden="1" w:unhideWhenUsed="1"/>
-    <w:lsdException w:name="index heading" w:semiHidden="1" w:unhideWhenUsed="1"/>
-    <w:lsdException w:name="caption" w:semiHidden="1" w:uiPriority="35" w:unhideWhenUsed="1" w:qFormat="1"/>
-    <w:lsdException w:name="table of figures" w:semiHidden="1" w:unhideWhenUsed="1"/>
-    <w:lsdException w:name="envelope address" w:semiHidden="1" w:unhideWhenUsed="1"/>
-    <w:lsdException w:name="envelope return" w:semiHidden="1" w:unhideWhenUsed="1"/>
-    <w:lsdException w:name="footnote reference" w:semiHidden="1" w:unhideWhenUsed="1"/>
-    <w:lsdException w:name="annotation reference" w:semiHidden="1" w:unhideWhenUsed="1"/>
-    <w:lsdException w:name="line number" w:semiHidden="1" w:unhideWhenUsed="1"/>
-    <w:lsdException w:name="page number" w:semiHidden="1" w:unhideWhenUsed="1"/>
-    <w:lsdException w:name="endnote reference" w:semiHidden="1" w:unhideWhenUsed="1"/>
-    <w:lsdException w:name="endnote text" w:semiHidden="1" w:unhideWhenUsed="1"/>
-    <w:lsdException w:name="table of authorities" w:semiHidden="1" w:unhideWhenUsed="1"/>
-    <w:lsdException w:name="macro" w:semiHidden="1" w:unhideWhenUsed="1"/>
-    <w:lsdException w:name="toa heading" w:semiHidden="1" w:unhideWhenUsed="1"/>
-    <w:lsdException w:name="List" w:semiHidden="1" w:unhideWhenUsed="1"/>
-    <w:lsdException w:name="List Bullet" w:semiHidden="1" w:unhideWhenUsed="1"/>
-    <w:lsdException w:name="List Number" w:semiHidden="1" w:unhideWhenUsed="1"/>
-    <w:lsdException w:name="List 2" w:semiHidden="1" w:unhideWhenUsed="1"/>
-    <w:lsdException w:name="List 3" w:semiHidden="1" w:unhideWhenUsed="1"/>
-    <w:lsdException w:name="List 4" w:semiHidden="1" w:unhideWhenUsed="1"/>
-    <w:lsdException w:name="List 5" w:semiHidden="1" w:unhideWhenUsed="1"/>
-    <w:lsdException w:name="List Bullet 2" w:semiHidden="1" w:unhideWhenUsed="1"/>
-    <w:lsdException w:name="List Bullet 3" w:semiHidden="1" w:unhideWhenUsed="1"/>
-    <w:lsdException w:name="List Bullet 4" w:semiHidden="1" w:unhideWhenUsed="1"/>
-    <w:lsdException w:name="List Bullet 5" w:semiHidden="1" w:unhideWhenUsed="1"/>
-    <w:lsdException w:name="List Number 2" w:semiHidden="1" w:unhideWhenUsed="1"/>
-    <w:lsdException w:name="List Number 3" w:semiHidden="1" w:unhideWhenUsed="1"/>
-    <w:lsdException w:name="List Number 4" w:semiHidden="1" w:unhideWhenUsed="1"/>
-    <w:lsdException w:name="List Number 5" w:semiHidden="1" w:unhideWhenUsed="1"/>
-    <w:lsdException w:name="Title" w:uiPriority="10" w:qFormat="1"/>
-    <w:lsdException w:name="Closing" w:semiHidden="1" w:unhideWhenUsed="1"/>
-    <w:lsdException w:name="Signature" w:semiHidden="1" w:unhideWhenUsed="1"/>
-    <w:lsdException w:name="Default Paragraph Font" w:semiHidden="1" w:uiPriority="1" w:unhideWhenUsed="1"/>
-    <w:lsdException w:name="Body Text" w:semiHidden="1" w:unhideWhenUsed="1"/>
-    <w:lsdException w:name="Body Text Indent" w:semiHidden="1" w:unhideWhenUsed="1"/>
-    <w:lsdException w:name="List Continue" w:semiHidden="1" w:unhideWhenUsed="1"/>
-    <w:lsdException w:name="List Continue 2" w:semiHidden="1" w:unhideWhenUsed="1"/>
-    <w:lsdException w:name="List Continue 3" w:semiHidden="1" w:unhideWhenUsed="1"/>
-    <w:lsdException w:name="List Continue 4" w:semiHidden="1" w:unhideWhenUsed="1"/>
-    <w:lsdException w:name="List Continue 5" w:semiHidden="1" w:unhideWhenUsed="1"/>
-    <w:lsdException w:name="Message Header" w:semiHidden="1" w:unhideWhenUsed="1"/>
-    <w:lsdException w:name="Subtitle" w:uiPriority="11" w:qFormat="1"/>
-    <w:lsdException w:name="Salutation" w:semiHidden="1" w:unhideWhenUsed="1"/>
-    <w:lsdException w:name="Date" w:semiHidden="1" w:unhideWhenUsed="1"/>
-    <w:lsdException w:name="Body Text First Indent" w:semiHidden="1" w:unhideWhenUsed="1"/>
-    <w:lsdException w:name="Body Text First Indent 2" w:semiHidden="1" w:unhideWhenUsed="1"/>
-    <w:lsdException w:name="Note Heading" w:semiHidden="1" w:unhideWhenUsed="1"/>
-    <w:lsdException w:name="Body Text 2" w:semiHidden="1" w:unhideWhenUsed="1"/>
-    <w:lsdException w:name="Body Text 3" w:semiHidden="1" w:unhideWhenUsed="1"/>
-    <w:lsdException w:name="Body Text Indent 2" w:semiHidden="1" w:unhideWhenUsed="1"/>
-    <w:lsdException w:name="Body Text Indent 3" w:semiHidden="1" w:unhideWhenUsed="1"/>
-    <w:lsdException w:name="Block Text" w:semiHidden="1" w:unhideWhenUsed="1"/>
-    <w:lsdException w:name="Hyperlink" w:semiHidden="1" w:unhideWhenUsed="1"/>
-    <w:lsdException w:name="FollowedHyperlink" w:semiHidden="1" w:unhideWhenUsed="1"/>
-    <w:lsdException w:name="Strong" w:uiPriority="22" w:qFormat="1"/>
-    <w:lsdException w:name="Emphasis" w:uiPriority="20" w:qFormat="1"/>
-    <w:lsdException w:name="Document Map" w:semiHidden="1" w:unhideWhenUsed="1"/>
-    <w:lsdException w:name="Plain Text" w:semiHidden="1" w:unhideWhenUsed="1"/>
-    <w:lsdException w:name="E-mail Signature" w:semiHidden="1" w:unhideWhenUsed="1"/>
-    <w:lsdException w:name="HTML Top of Form" w:semiHidden="1" w:unhideWhenUsed="1"/>
-    <w:lsdException w:name="HTML Bottom of Form" w:semiHidden="1" w:unhideWhenUsed="1"/>
-    <w:lsdException w:name="Normal (Web)" w:semiHidden="1" w:unhideWhenUsed="1"/>
-    <w:lsdException w:name="HTML Acronym" w:semiHidden="1" w:unhideWhenUsed="1"/>
-    <w:lsdException w:name="HTML Address" w:semiHidden="1" w:unhideWhenUsed="1"/>
-    <w:lsdException w:name="HTML Cite" w:semiHidden="1" w:unhideWhenUsed="1"/>
-    <w:lsdException w:name="HTML Code" w:semiHidden="1" w:unhideWhenUsed="1"/>
-    <w:lsdException w:name="HTML Definition" w:semiHidden="1" w:unhideWhenUsed="1"/>
-    <w:lsdException w:name="HTML Keyboard" w:semiHidden="1" w:unhideWhenUsed="1"/>
-    <w:lsdException w:name="HTML Preformatted" w:semiHidden="1" w:unhideWhenUsed="1"/>
-    <w:lsdException w:name="HTML Sample" w:semiHidden="1" w:unhideWhenUsed="1"/>
-    <w:lsdException w:name="HTML Typewriter" w:semiHidden="1" w:unhideWhenUsed="1"/>
-    <w:lsdException w:name="HTML Variable" w:semiHidden="1" w:unhideWhenUsed="1"/>
-    <w:lsdException w:name="Normal Table" w:semiHidden="1" w:unhideWhenUsed="1"/>
-    <w:lsdException w:name="annotation subject" w:semiHidden="1" w:unhideWhenUsed="1"/>
-    <w:lsdException w:name="No List" w:semiHidden="1" w:unhideWhenUsed="1"/>
-    <w:lsdException w:name="Outline List 1" w:semiHidden="1" w:unhideWhenUsed="1"/>
-    <w:lsdException w:name="Outline List 2" w:semiHidden="1" w:unhideWhenUsed="1"/>
-    <w:lsdException w:name="Outline List 3" w:semiHidden="1" w:unhideWhenUsed="1"/>
-    <w:lsdException w:name="Table Simple 1" w:semiHidden="1" w:unhideWhenUsed="1"/>
-    <w:lsdException w:name="Table Simple 2" w:semiHidden="1" w:unhideWhenUsed="1"/>
-    <w:lsdException w:name="Table Simple 3" w:semiHidden="1" w:unhideWhenUsed="1"/>
-    <w:lsdException w:name="Table Classic 1" w:semiHidden="1" w:unhideWhenUsed="1"/>
-    <w:lsdException w:name="Table Classic 2" w:semiHidden="1" w:unhideWhenUsed="1"/>
-    <w:lsdException w:name="Table Classic 3" w:semiHidden="1" w:unhideWhenUsed="1"/>
-    <w:lsdException w:name="Table Classic 4" w:semiHidden="1" w:unhideWhenUsed="1"/>
-    <w:lsdException w:name="Table Colorful 1" w:semiHidden="1" w:unhideWhenUsed="1"/>
-    <w:lsdException w:name="Table Colorful 2" w:semiHidden="1" w:unhideWhenUsed="1"/>
-    <w:lsdException w:name="Table Colorful 3" w:semiHidden="1" w:unhideWhenUsed="1"/>
-    <w:lsdException w:name="Table Columns 1" w:semiHidden="1" w:unhideWhenUsed="1"/>
-    <w:lsdException w:name="Table Columns 2" w:semiHidden="1" w:unhideWhenUsed="1"/>
-    <w:lsdException w:name="Table Columns 3" w:semiHidden="1" w:unhideWhenUsed="1"/>
-    <w:lsdException w:name="Table Columns 4" w:semiHidden="1" w:unhideWhenUsed="1"/>
-    <w:lsdException w:name="Table Columns 5" w:semiHidden="1" w:unhideWhenUsed="1"/>
-    <w:lsdException w:name="Table Grid 1" w:semiHidden="1" w:unhideWhenUsed="1"/>
-    <w:lsdException w:name="Table Grid 2" w:semiHidden="1" w:unhideWhenUsed="1"/>
-    <w:lsdException w:name="Table Grid 3" w:semiHidden="1" w:unhideWhenUsed="1"/>
-    <w:lsdException w:name="Table Grid 4" w:semiHidden="1" w:unhideWhenUsed="1"/>
-    <w:lsdException w:name="Table Grid 5" w:semiHidden="1" w:unhideWhenUsed="1"/>
-    <w:lsdException w:name="Table Grid 6" w:semiHidden="1" w:unhideWhenUsed="1"/>
-    <w:lsdException w:name="Table Grid 7" w:semiHidden="1" w:unhideWhenUsed="1"/>
-    <w:lsdException w:name="Table Grid 8" w:semiHidden="1" w:unhideWhenUsed="1"/>
-    <w:lsdException w:name="Table List 1" w:semiHidden="1" w:unhideWhenUsed="1"/>
-    <w:lsdException w:name="Table List 2" w:semiHidden="1" w:unhideWhenUsed="1"/>
-    <w:lsdException w:name="Table List 3" w:semiHidden="1" w:unhideWhenUsed="1"/>
-    <w:lsdException w:name="Table List 4" w:semiHidden="1" w:unhideWhenUsed="1"/>
-    <w:lsdException w:name="Table List 5" w:semiHidden="1" w:unhideWhenUsed="1"/>
-    <w:lsdException w:name="Table List 6" w:semiHidden="1" w:unhideWhenUsed="1"/>
-    <w:lsdException w:name="Table List 7" w:semiHidden="1" w:unhideWhenUsed="1"/>
-    <w:lsdException w:name="Table List 8" w:semiHidden="1" w:unhideWhenUsed="1"/>
-    <w:lsdException w:name="Table 3D effects 1" w:semiHidden="1" w:unhideWhenUsed="1"/>
-    <w:lsdException w:name="Table 3D effects 2" w:semiHidden="1" w:unhideWhenUsed="1"/>
-    <w:lsdException w:name="Table 3D effects 3" w:semiHidden="1" w:unhideWhenUsed="1"/>
-    <w:lsdException w:name="Table Contemporary" w:semiHidden="1" w:unhideWhenUsed="1"/>
-    <w:lsdException w:name="Table Elegant" w:semiHidden="1" w:unhideWhenUsed="1"/>
-    <w:lsdException w:name="Table Professional" w:semiHidden="1" w:unhideWhenUsed="1"/>
-    <w:lsdException w:name="Table Subtle 1" w:semiHidden="1" w:unhideWhenUsed="1"/>
-    <w:lsdException w:name="Table Subtle 2" w:semiHidden="1" w:unhideWhenUsed="1"/>
-    <w:lsdException w:name="Table Web 1" w:semiHidden="1" w:unhideWhenUsed="1"/>
-    <w:lsdException w:name="Table Web 2" w:semiHidden="1" w:unhideWhenUsed="1"/>
-    <w:lsdException w:name="Table Web 3" w:semiHidden="1" w:unhideWhenUsed="1"/>
-    <w:lsdException w:name="Balloon Text" w:semiHidden="1" w:unhideWhenUsed="1"/>
-    <w:lsdException w:name="Table Grid" w:uiPriority="39"/>
-    <w:lsdException w:name="Table Theme" w:semiHidden="1" w:unhideWhenUsed="1"/>
-    <w:lsdException w:name="Placeholder Text" w:semiHidden="1"/>
-    <w:lsdException w:name="No Spacing" w:uiPriority="1" w:qFormat="1"/>
-    <w:lsdException w:name="Light Shading" w:uiPriority="60"/>
-    <w:lsdException w:name="Light List" w:uiPriority="61"/>
-    <w:lsdException w:name="Light Grid" w:uiPriority="62"/>
-    <w:lsdException w:name="Medium Shading 1" w:uiPriority="63"/>
-    <w:lsdException w:name="Medium Shading 2" w:uiPriority="64"/>
-    <w:lsdException w:name="Medium List 1" w:uiPriority="65"/>
-    <w:lsdException w:name="Medium List 2" w:uiPriority="66"/>
-    <w:lsdException w:name="Medium Grid 1" w:uiPriority="67"/>
-    <w:lsdException w:name="Medium Grid 2" w:uiPriority="68"/>
-    <w:lsdException w:name="Medium Grid 3" w:uiPriority="69"/>
-    <w:lsdException w:name="Dark List" w:uiPriority="70"/>
-    <w:lsdException w:name="Colorful Shading" w:uiPriority="71"/>
-    <w:lsdException w:name="Colorful List" w:uiPriority="72"/>
-    <w:lsdException w:name="Colorful Grid" w:uiPriority="73"/>
-    <w:lsdException w:name="Light Shading Accent 1" w:uiPriority="60"/>
-    <w:lsdException w:name="Light List Accent 1" w:uiPriority="61"/>
-    <w:lsdException w:name="Light Grid Accent 1" w:uiPriority="62"/>
-    <w:lsdException w:name="Medium Shading 1 Accent 1" w:uiPriority="63"/>
-    <w:lsdException w:name="Medium Shading 2 Accent 1" w:uiPriority="64"/>
-    <w:lsdException w:name="Medium List 1 Accent 1" w:uiPriority="65"/>
-    <w:lsdException w:name="Revision" w:semiHidden="1"/>
-    <w:lsdException w:name="List Paragraph" w:uiPriority="34" w:qFormat="1"/>
-    <w:lsdException w:name="Quote" w:uiPriority="29" w:qFormat="1"/>
-    <w:lsdException w:name="Intense Quote" w:uiPriority="30" w:qFormat="1"/>
-    <w:lsdException w:name="Medium List 2 Accent 1" w:uiPriority="66"/>
-    <w:lsdException w:name="Medium Grid 1 Accent 1" w:uiPriority="67"/>
-    <w:lsdException w:name="Medium Grid 2 Accent 1" w:uiPriority="68"/>
-    <w:lsdException w:name="Medium Grid 3 Accent 1" w:uiPriority="69"/>
-    <w:lsdException w:name="Dark List Accent 1" w:uiPriority="70"/>
-    <w:lsdException w:name="Colorful Shading Accent 1" w:uiPriority="71"/>
-    <w:lsdException w:name="Colorful List Accent 1" w:uiPriority="72"/>
-    <w:lsdException w:name="Colorful Grid Accent 1" w:uiPriority="73"/>
-    <w:lsdException w:name="Light Shading Accent 2" w:uiPriority="60"/>
-    <w:lsdException w:name="Light List Accent 2" w:uiPriority="61"/>
-    <w:lsdException w:name="Light Grid Accent 2" w:uiPriority="62"/>
-    <w:lsdException w:name="Medium Shading 1 Accent 2" w:uiPriority="63"/>
-    <w:lsdException w:name="Medium Shading 2 Accent 2" w:uiPriority="64"/>
-    <w:lsdException w:name="Medium List 1 Accent 2" w:uiPriority="65"/>
-    <w:lsdException w:name="Medium List 2 Accent 2" w:uiPriority="66"/>
-    <w:lsdException w:name="Medium Grid 1 Accent 2" w:uiPriority="67"/>
-    <w:lsdException w:name="Medium Grid 2 Accent 2" w:uiPriority="68"/>
-    <w:lsdException w:name="Medium Grid 3 Accent 2" w:uiPriority="69"/>
-    <w:lsdException w:name="Dark List Accent 2" w:uiPriority="70"/>
-    <w:lsdException w:name="Colorful Shading Accent 2" w:uiPriority="71"/>
-    <w:lsdException w:name="Colorful List Accent 2" w:uiPriority="72"/>
-    <w:lsdException w:name="Colorful Grid Accent 2" w:uiPriority="73"/>
-    <w:lsdException w:name="Light Shading Accent 3" w:uiPriority="60"/>
-    <w:lsdException w:name="Light List Accent 3" w:uiPriority="61"/>
-    <w:lsdException w:name="Light Grid Accent 3" w:uiPriority="62"/>
-    <w:lsdException w:name="Medium Shading 1 Accent 3" w:uiPriority="63"/>
-    <w:lsdException w:name="Medium Shading 2 Accent 3" w:uiPriority="64"/>
-    <w:lsdException w:name="Medium List 1 Accent 3" w:uiPriority="65"/>
-    <w:lsdException w:name="Medium List 2 Accent 3" w:uiPriority="66"/>
-    <w:lsdException w:name="Medium Grid 1 Accent 3" w:uiPriority="67"/>
-    <w:lsdException w:name="Medium Grid 2 Accent 3" w:uiPriority="68"/>
-    <w:lsdException w:name="Medium Grid 3 Accent 3" w:uiPriority="69"/>
-    <w:lsdException w:name="Dark List Accent 3" w:uiPriority="70"/>
-    <w:lsdException w:name="Colorful Shading Accent 3" w:uiPriority="71"/>
-    <w:lsdException w:name="Colorful List Accent 3" w:uiPriority="72"/>
-    <w:lsdException w:name="Colorful Grid Accent 3" w:uiPriority="73"/>
-    <w:lsdException w:name="Light Shading Accent 4" w:uiPriority="60"/>
-    <w:lsdException w:name="Light List Accent 4" w:uiPriority="61"/>
-    <w:lsdException w:name="Light Grid Accent 4" w:uiPriority="62"/>
-    <w:lsdException w:name="Medium Shading 1 Accent 4" w:uiPriority="63"/>
-    <w:lsdException w:name="Medium Shading 2 Accent 4" w:uiPriority="64"/>
-    <w:lsdException w:name="Medium List 1 Accent 4" w:uiPriority="65"/>
-    <w:lsdException w:name="Medium List 2 Accent 4" w:uiPriority="66"/>
-    <w:lsdException w:name="Medium Grid 1 Accent 4" w:uiPriority="67"/>
-    <w:lsdException w:name="Medium Grid 2 Accent 4" w:uiPriority="68"/>
-    <w:lsdException w:name="Medium Grid 3 Accent 4" w:uiPriority="69"/>
-    <w:lsdException w:name="Dark List Accent 4" w:uiPriority="70"/>
-    <w:lsdException w:name="Colorful Shading Accent 4" w:uiPriority="71"/>
-    <w:lsdException w:name="Colorful List Accent 4" w:uiPriority="72"/>
-    <w:lsdException w:name="Colorful Grid Accent 4" w:uiPriority="73"/>
-    <w:lsdException w:name="Light Shading Accent 5" w:uiPriority="60"/>
-    <w:lsdException w:name="Light List Accent 5" w:uiPriority="61"/>
-    <w:lsdException w:name="Light Grid Accent 5" w:uiPriority="62"/>
-    <w:lsdException w:name="Medium Shading 1 Accent 5" w:uiPriority="63"/>
-    <w:lsdException w:name="Medium Shading 2 Accent 5" w:uiPriority="64"/>
-    <w:lsdException w:name="Medium List 1 Accent 5" w:uiPriority="65"/>
-    <w:lsdException w:name="Medium List 2 Accent 5" w:uiPriority="66"/>
-    <w:lsdException w:name="Medium Grid 1 Accent 5" w:uiPriority="67"/>
-    <w:lsdException w:name="Medium Grid 2 Accent 5" w:uiPriority="68"/>
-    <w:lsdException w:name="Medium Grid 3 Accent 5" w:uiPriority="69"/>
-    <w:lsdException w:name="Dark List Accent 5" w:uiPriority="70"/>
-    <w:lsdException w:name="Colorful Shading Accent 5" w:uiPriority="71"/>
-    <w:lsdException w:name="Colorful List Accent 5" w:uiPriority="72"/>
-    <w:lsdException w:name="Colorful Grid Accent 5" w:uiPriority="73"/>
-    <w:lsdException w:name="Light Shading Accent 6" w:uiPriority="60"/>
-    <w:lsdException w:name="Light List Accent 6" w:uiPriority="61"/>
-    <w:lsdException w:name="Light Grid Accent 6" w:uiPriority="62"/>
-    <w:lsdException w:name="Medium Shading 1 Accent 6" w:uiPriority="63"/>
-    <w:lsdException w:name="Medium Shading 2 Accent 6" w:uiPriority="64"/>
-    <w:lsdException w:name="Medium List 1 Accent 6" w:uiPriority="65"/>
-    <w:lsdException w:name="Medium List 2 Accent 6" w:uiPriority="66"/>
-    <w:lsdException w:name="Medium Grid 1 Accent 6" w:uiPriority="67"/>
-    <w:lsdException w:name="Medium Grid 2 Accent 6" w:uiPriority="68"/>
-    <w:lsdException w:name="Medium Grid 3 Accent 6" w:uiPriority="69"/>
-    <w:lsdException w:name="Dark List Accent 6" w:uiPriority="70"/>
-    <w:lsdException w:name="Colorful Shading Accent 6" w:uiPriority="71"/>
-    <w:lsdException w:name="Colorful List Accent 6" w:uiPriority="72"/>
-    <w:lsdException w:name="Colorful Grid Accent 6" w:uiPriority="73"/>
-    <w:lsdException w:name="Subtle Emphasis" w:uiPriority="19" w:qFormat="1"/>
-    <w:lsdException w:name="Intense Emphasis" w:uiPriority="21" w:qFormat="1"/>
-    <w:lsdException w:name="Subtle Reference" w:uiPriority="31" w:qFormat="1"/>
-    <w:lsdException w:name="Intense Reference" w:uiPriority="32" w:qFormat="1"/>
-    <w:lsdException w:name="Book Title" w:uiPriority="33" w:qFormat="1"/>
-    <w:lsdException w:name="Bibliography" w:semiHidden="1" w:uiPriority="37" w:unhideWhenUsed="1"/>
-    <w:lsdException w:name="TOC Heading" w:semiHidden="1" w:uiPriority="39" w:unhideWhenUsed="1" w:qFormat="1"/>
-    <w:lsdException w:name="Plain Table 1" w:uiPriority="41"/>
-    <w:lsdException w:name="Plain Table 2" w:uiPriority="42"/>
-    <w:lsdException w:name="Plain Table 3" w:uiPriority="43"/>
-    <w:lsdException w:name="Plain Table 4" w:uiPriority="44"/>
-    <w:lsdException w:name="Plain Table 5" w:uiPriority="45"/>
-    <w:lsdException w:name="Grid Table Light" w:uiPriority="40"/>
-    <w:lsdException w:name="Grid Table 1 Light" w:uiPriority="46"/>
-    <w:lsdException w:name="Grid Table 2" w:uiPriority="47"/>
-    <w:lsdException w:name="Grid Table 3" w:uiPriority="48"/>
-    <w:lsdException w:name="Grid Table 4" w:uiPriority="49"/>
-    <w:lsdException w:name="Grid Table 5 Dark" w:uiPriority="50"/>
-    <w:lsdException w:name="Grid Table 6 Colorful" w:uiPriority="51"/>
-    <w:lsdException w:name="Grid Table 7 Colorful" w:uiPriority="52"/>
-    <w:lsdException w:name="Grid Table 1 Light Accent 1" w:uiPriority="46"/>
-    <w:lsdException w:name="Grid Table 2 Accent 1" w:uiPriority="47"/>
-    <w:lsdException w:name="Grid Table 3 Accent 1" w:uiPriority="48"/>
-    <w:lsdException w:name="Grid Table 4 Accent 1" w:uiPriority="49"/>
-    <w:lsdException w:name="Grid Table 5 Dark Accent 1" w:uiPriority="50"/>
-    <w:lsdException w:name="Grid Table 6 Colorful Accent 1" w:uiPriority="51"/>
-    <w:lsdException w:name="Grid Table 7 Colorful Accent 1" w:uiPriority="52"/>
-    <w:lsdException w:name="Grid Table 1 Light Accent 2" w:uiPriority="46"/>
-    <w:lsdException w:name="Grid Table 2 Accent 2" w:uiPriority="47"/>
-    <w:lsdException w:name="Grid Table 3 Accent 2" w:uiPriority="48"/>
-    <w:lsdException w:name="Grid Table 4 Accent 2" w:uiPriority="49"/>
-    <w:lsdException w:name="Grid Table 5 Dark Accent 2" w:uiPriority="50"/>
-    <w:lsdException w:name="Grid Table 6 Colorful Accent 2" w:uiPriority="51"/>
-    <w:lsdException w:name="Grid Table 7 Colorful Accent 2" w:uiPriority="52"/>
-    <w:lsdException w:name="Grid Table 1 Light Accent 3" w:uiPriority="46"/>
-    <w:lsdException w:name="Grid Table 2 Accent 3" w:uiPriority="47"/>
-    <w:lsdException w:name="Grid Table 3 Accent 3" w:uiPriority="48"/>
-    <w:lsdException w:name="Grid Table 4 Accent 3" w:uiPriority="49"/>
-    <w:lsdException w:name="Grid Table 5 Dark Accent 3" w:uiPriority="50"/>
-    <w:lsdException w:name="Grid Table 6 Colorful Accent 3" w:uiPriority="51"/>
-    <w:lsdException w:name="Grid Table 7 Colorful Accent 3" w:uiPriority="52"/>
-    <w:lsdException w:name="Grid Table 1 Light Accent 4" w:uiPriority="46"/>
-    <w:lsdException w:name="Grid Table 2 Accent 4" w:uiPriority="47"/>
-    <w:lsdException w:name="Grid Table 3 Accent 4" w:uiPriority="48"/>
-    <w:lsdException w:name="Grid Table 4 Accent 4" w:uiPriority="49"/>
-    <w:lsdException w:name="Grid Table 5 Dark Accent 4" w:uiPriority="50"/>
-    <w:lsdException w:name="Grid Table 6 Colorful Accent 4" w:uiPriority="51"/>
-    <w:lsdException w:name="Grid Table 7 Colorful Accent 4" w:uiPriority="52"/>
-    <w:lsdException w:name="Grid Table 1 Light Accent 5" w:uiPriority="46"/>
-    <w:lsdException w:name="Grid Table 2 Accent 5" w:uiPriority="47"/>
-    <w:lsdException w:name="Grid Table 3 Accent 5" w:uiPriority="48"/>
-    <w:lsdException w:name="Grid Table 4 Accent 5" w:uiPriority="49"/>
-    <w:lsdException w:name="Grid Table 5 Dark Accent 5" w:uiPriority="50"/>
-    <w:lsdException w:name="Grid Table 6 Colorful Accent 5" w:uiPriority="51"/>
-    <w:lsdException w:name="Grid Table 7 Colorful Accent 5" w:uiPriority="52"/>
-    <w:lsdException w:name="Grid Table 1 Light Accent 6" w:uiPriority="46"/>
-    <w:lsdException w:name="Grid Table 2 Accent 6" w:uiPriority="47"/>
-    <w:lsdException w:name="Grid Table 3 Accent 6" w:uiPriority="48"/>
-    <w:lsdException w:name="Grid Table 4 Accent 6" w:uiPriority="49"/>
-    <w:lsdException w:name="Grid Table 5 Dark Accent 6" w:uiPriority="50"/>
-    <w:lsdException w:name="Grid Table 6 Colorful Accent 6" w:uiPriority="51"/>
-    <w:lsdException w:name="Grid Table 7 Colorful Accent 6" w:uiPriority="52"/>
-    <w:lsdException w:name="List Table 1 Light" w:uiPriority="46"/>
-    <w:lsdException w:name="List Table 2" w:uiPriority="47"/>
-    <w:lsdException w:name="List Table 3" w:uiPriority="48"/>
-    <w:lsdException w:name="List Table 4" w:uiPriority="49"/>
-    <w:lsdException w:name="List Table 5 Dark" w:uiPriority="50"/>
-    <w:lsdException w:name="List Table 6 Colorful" w:uiPriority="51"/>
-    <w:lsdException w:name="List Table 7 Colorful" w:uiPriority="52"/>
-    <w:lsdException w:name="List Table 1 Light Accent 1" w:uiPriority="46"/>
-    <w:lsdException w:name="List Table 2 Accent 1" w:uiPriority="47"/>
-    <w:lsdException w:name="List Table 3 Accent 1" w:uiPriority="48"/>
-    <w:lsdException w:name="List Table 4 Accent 1" w:uiPriority="49"/>
-    <w:lsdException w:name="List Table 5 Dark Accent 1" w:uiPriority="50"/>
-    <w:lsdException w:name="List Table 6 Colorful Accent 1" w:uiPriority="51"/>
-    <w:lsdException w:name="List Table 7 Colorful Accent 1" w:uiPriority="52"/>
-    <w:lsdException w:name="List Table 1 Light Accent 2" w:uiPriority="46"/>
-    <w:lsdException w:name="List Table 2 Accent 2" w:uiPriority="47"/>
-    <w:lsdException w:name="List Table 3 Accent 2" w:uiPriority="48"/>
-    <w:lsdException w:name="List Table 4 Accent 2" w:uiPriority="49"/>
-    <w:lsdException w:name="List Table 5 Dark Accent 2" w:uiPriority="50"/>
-    <w:lsdException w:name="List Table 6 Colorful Accent 2" w:uiPriority="51"/>
-    <w:lsdException w:name="List Table 7 Colorful Accent 2" w:uiPriority="52"/>
-    <w:lsdException w:name="List Table 1 Light Accent 3" w:uiPriority="46"/>
-    <w:lsdException w:name="List Table 2 Accent 3" w:uiPriority="47"/>
-    <w:lsdException w:name="List Table 3 Accent 3" w:uiPriority="48"/>
-    <w:lsdException w:name="List Table 4 Accent 3" w:uiPriority="49"/>
-    <w:lsdException w:name="List Table 5 Dark Accent 3" w:uiPriority="50"/>
-    <w:lsdException w:name="List Table 6 Colorful Accent 3" w:uiPriority="51"/>
-    <w:lsdException w:name="List Table 7 Colorful Accent 3" w:uiPriority="52"/>
-    <w:lsdException w:name="List Table 1 Light Accent 4" w:uiPriority="46"/>
-    <w:lsdException w:name="List Table 2 Accent 4" w:uiPriority="47"/>
-    <w:lsdException w:name="List Table 3 Accent 4" w:uiPriority="48"/>
-    <w:lsdException w:name="List Table 4 Accent 4" w:uiPriority="49"/>
-    <w:lsdException w:name="List Table 5 Dark Accent 4" w:uiPriority="50"/>
-    <w:lsdException w:name="List Table 6 Colorful Accent 4" w:uiPriority="51"/>
-    <w:lsdException w:name="List Table 7 Colorful Accent 4" w:uiPriority="52"/>
-    <w:lsdException w:name="List Table 1 Light Accent 5" w:uiPriority="46"/>
-    <w:lsdException w:name="List Table 2 Accent 5" w:uiPriority="47"/>
-    <w:lsdException w:name="List Table 3 Accent 5" w:uiPriority="48"/>
-    <w:lsdException w:name="List Table 4 Accent 5" w:uiPriority="49"/>
-    <w:lsdException w:name="List Table 5 Dark Accent 5" w:uiPriority="50"/>
-    <w:lsdException w:name="List Table 6 Colorful Accent 5" w:uiPriority="51"/>
-    <w:lsdException w:name="List Table 7 Colorful Accent 5" w:uiPriority="52"/>
-    <w:lsdException w:name="List Table 1 Light Accent 6" w:uiPriority="46"/>
-    <w:lsdException w:name="List Table 2 Accent 6" w:uiPriority="47"/>
-    <w:lsdException w:name="List Table 3 Accent 6" w:uiPriority="48"/>
-    <w:lsdException w:name="List Table 4 Accent 6" w:uiPriority="49"/>
-    <w:lsdException w:name="List Table 5 Dark Accent 6" w:uiPriority="50"/>
-    <w:lsdException w:name="List Table 6 Colorful Accent 6" w:uiPriority="51"/>
-    <w:lsdException w:name="List Table 7 Colorful Accent 6" w:uiPriority="52"/>
-    <w:lsdException w:name="Mention" w:semiHidden="1" w:unhideWhenUsed="1"/>
-    <w:lsdException w:name="Smart Hyperlink" w:semiHidden="1" w:unhideWhenUsed="1"/>
-    <w:lsdException w:name="Hashtag" w:semiHidden="1" w:unhideWhenUsed="1"/>
-    <w:lsdException w:name="Unresolved Mention" w:semiHidden="1" w:unhideWhenUsed="1"/>
-  </w:latentStyles>
-  <w:style w:type="paragraph" w:default="1" w:styleId="a">
-    <w:name w:val="Normal"/>
-    <w:qFormat/>
-    <w:pPr>
-      <w:widowControl w:val="0"/>
-      <w:jc w:val="both"/>
-    </w:pPr>
-  </w:style>
-  <w:style w:type="character" w:default="1" w:styleId="a0">
-    <w:name w:val="Default Paragraph Font"/>
-    <w:uiPriority w:val="1"/>
-    <w:semiHidden/>
-    <w:unhideWhenUsed/>
-  </w:style>
-  <w:style w:type="table" w:default="1" w:styleId="a1">
-    <w:name w:val="Normal Table"/>
-    <w:uiPriority w:val="99"/>
-    <w:semiHidden/>
-    <w:unhideWhenUsed/>
-    <w:tblPr>
-      <w:tblInd w:w="0" w:type="dxa"/>
-      <w:tblCellMar>
-        <w:top w:w="0" w:type="dxa"/>
-        <w:left w:w="108" w:type="dxa"/>
-        <w:bottom w:w="0" w:type="dxa"/>
-        <w:right w:w="108" w:type="dxa"/>
-      </w:tblCellMar>
-    </w:tblPr>
-  </w:style>
-  <w:style w:type="numbering" w:default="1" w:styleId="a2">
-    <w:name w:val="No List"/>
-    <w:uiPriority w:val="99"/>
-    <w:semiHidden/>
-    <w:unhideWhenUsed/>
-  </w:style>
-  <w:style w:type="paragraph" w:customStyle="1" w:styleId="A255A3CA2399444D99448F86E3FE14F0">
-    <w:name w:val="A255A3CA2399444D99448F86E3FE14F0"/>
-    <w:rsid w:val="00F8526E"/>
-    <w:pPr>
-      <w:widowControl w:val="0"/>
-      <w:jc w:val="both"/>
-    </w:pPr>
-  </w:style>
-  <w:style w:type="paragraph" w:customStyle="1" w:styleId="1A9C376F137A4503BC05EC97182B33A6">
-    <w:name w:val="1A9C376F137A4503BC05EC97182B33A6"/>
-    <w:rsid w:val="00F8526E"/>
-    <w:pPr>
-      <w:widowControl w:val="0"/>
-      <w:jc w:val="both"/>
-    </w:pPr>
-  </w:style>
-  <w:style w:type="paragraph" w:customStyle="1" w:styleId="D619B50AFB444A319EAEFE45559A2558">
-    <w:name w:val="D619B50AFB444A319EAEFE45559A2558"/>
-    <w:rsid w:val="00F8526E"/>
-    <w:pPr>
-      <w:widowControl w:val="0"/>
-      <w:jc w:val="both"/>
-    </w:pPr>
-  </w:style>
-  <w:style w:type="paragraph" w:customStyle="1" w:styleId="364397CD27264AC1A1E6ED22AAD65E10">
-    <w:name w:val="364397CD27264AC1A1E6ED22AAD65E10"/>
-    <w:rsid w:val="00F8526E"/>
-    <w:pPr>
-      <w:widowControl w:val="0"/>
-      <w:jc w:val="both"/>
-    </w:pPr>
-  </w:style>
-</w:styles>
-</file>
-
-<file path=word/glossary/webSettings.xml><?xml version="1.0" encoding="utf-8"?>
-<w:webSettings xmlns:mc="http://schemas.openxmlformats.org/markup-compatibility/2006" xmlns:r="http://schemas.openxmlformats.org/officeDocument/2006/relationships" xmlns:w="http://schemas.openxmlformats.org/wordprocessingml/2006/main" xmlns:w14="http://schemas.microsoft.com/office/word/2010/wordml" xmlns:w15="http://schemas.microsoft.com/office/word/2012/wordml" xmlns:w16cid="http://schemas.microsoft.com/office/word/2016/wordml/cid" xmlns:w16se="http://schemas.microsoft.com/office/word/2015/wordml/symex" mc:Ignorable="w14 w15 w16se w16cid">
-  <w:optimizeForBrowser/>
-  <w:allowPNG/>
-</w:webSettings>
 </file>
 
 <file path=word/theme/theme1.xml><?xml version="1.0" encoding="utf-8"?>

</xml_diff>